<commit_message>
modificacion trabajo con imagenes
</commit_message>
<xml_diff>
--- a/Documento de entrega.docx
+++ b/Documento de entrega.docx
@@ -330,7 +330,21 @@
         <w:rPr>
           <w:lang w:val="es-ES"/>
         </w:rPr>
-        <w:t xml:space="preserve"> y autores en el repositorio a la hora de  crearlo </w:t>
+        <w:t xml:space="preserve"> y autores en el repositorio a la hora </w:t>
+      </w:r>
+      <w:proofErr w:type="gramStart"/>
+      <w:r>
+        <w:rPr>
+          <w:lang w:val="es-ES"/>
+        </w:rPr>
+        <w:t>de  crearlo</w:t>
+      </w:r>
+      <w:proofErr w:type="gramEnd"/>
+      <w:r>
+        <w:rPr>
+          <w:lang w:val="es-ES"/>
+        </w:rPr>
+        <w:t xml:space="preserve"> </w:t>
       </w:r>
       <w:r>
         <w:rPr>
@@ -378,6 +392,325 @@
           </wp:inline>
         </w:drawing>
       </w:r>
+    </w:p>
+    <w:p>
+      <w:pPr>
+        <w:rPr>
+          <w:lang w:val="es-ES"/>
+        </w:rPr>
+      </w:pPr>
+    </w:p>
+    <w:p>
+      <w:pPr>
+        <w:rPr>
+          <w:lang w:val="es-ES"/>
+        </w:rPr>
+      </w:pPr>
+    </w:p>
+    <w:p>
+      <w:pPr>
+        <w:rPr>
+          <w:lang w:val="es-ES"/>
+        </w:rPr>
+      </w:pPr>
+      <w:r>
+        <w:rPr>
+          <w:lang w:val="es-ES"/>
+        </w:rPr>
+        <w:t>Registro usuario</w:t>
+      </w:r>
+    </w:p>
+    <w:p>
+      <w:pPr>
+        <w:rPr>
+          <w:lang w:val="es-ES"/>
+        </w:rPr>
+      </w:pPr>
+      <w:r>
+        <w:rPr>
+          <w:noProof/>
+        </w:rPr>
+        <w:drawing>
+          <wp:inline distT="0" distB="0" distL="0" distR="0" wp14:anchorId="030596E7" wp14:editId="087ABB77">
+            <wp:extent cx="5562600" cy="2476500"/>
+            <wp:effectExtent l="0" t="0" r="0" b="0"/>
+            <wp:docPr id="6" name="Imagen 6" descr="Interfaz de usuario gráfica, Texto, Aplicación&#10;&#10;Descripción generada automáticamente"/>
+            <wp:cNvGraphicFramePr>
+              <a:graphicFrameLocks xmlns:a="http://schemas.openxmlformats.org/drawingml/2006/main" noChangeAspect="1"/>
+            </wp:cNvGraphicFramePr>
+            <a:graphic xmlns:a="http://schemas.openxmlformats.org/drawingml/2006/main">
+              <a:graphicData uri="http://schemas.openxmlformats.org/drawingml/2006/picture">
+                <pic:pic xmlns:pic="http://schemas.openxmlformats.org/drawingml/2006/picture">
+                  <pic:nvPicPr>
+                    <pic:cNvPr id="4" name="Imagen 4" descr="Interfaz de usuario gráfica, Texto, Aplicación&#10;&#10;Descripción generada automáticamente"/>
+                    <pic:cNvPicPr/>
+                  </pic:nvPicPr>
+                  <pic:blipFill rotWithShape="1">
+                    <a:blip r:embed="rId10"/>
+                    <a:srcRect t="15449" r="882" b="6096"/>
+                    <a:stretch/>
+                  </pic:blipFill>
+                  <pic:spPr bwMode="auto">
+                    <a:xfrm>
+                      <a:off x="0" y="0"/>
+                      <a:ext cx="5562600" cy="2476500"/>
+                    </a:xfrm>
+                    <a:prstGeom prst="rect">
+                      <a:avLst/>
+                    </a:prstGeom>
+                    <a:ln>
+                      <a:noFill/>
+                    </a:ln>
+                    <a:extLst>
+                      <a:ext uri="{53640926-AAD7-44D8-BBD7-CCE9431645EC}">
+                        <a14:shadowObscured xmlns:a14="http://schemas.microsoft.com/office/drawing/2010/main"/>
+                      </a:ext>
+                    </a:extLst>
+                  </pic:spPr>
+                </pic:pic>
+              </a:graphicData>
+            </a:graphic>
+          </wp:inline>
+        </w:drawing>
+      </w:r>
+    </w:p>
+    <w:p>
+      <w:pPr>
+        <w:rPr>
+          <w:lang w:val="es-ES"/>
+        </w:rPr>
+      </w:pPr>
+    </w:p>
+    <w:p>
+      <w:pPr>
+        <w:rPr>
+          <w:lang w:val="es-ES"/>
+        </w:rPr>
+      </w:pPr>
+      <w:r>
+        <w:rPr>
+          <w:noProof/>
+        </w:rPr>
+        <w:lastRenderedPageBreak/>
+        <w:drawing>
+          <wp:inline distT="0" distB="0" distL="0" distR="0" wp14:anchorId="6871D5BB" wp14:editId="04FF23A4">
+            <wp:extent cx="5612130" cy="3156585"/>
+            <wp:effectExtent l="0" t="0" r="7620" b="5715"/>
+            <wp:docPr id="7" name="Imagen 7" descr="Interfaz de usuario gráfica, Aplicación&#10;&#10;Descripción generada automáticamente"/>
+            <wp:cNvGraphicFramePr>
+              <a:graphicFrameLocks xmlns:a="http://schemas.openxmlformats.org/drawingml/2006/main" noChangeAspect="1"/>
+            </wp:cNvGraphicFramePr>
+            <a:graphic xmlns:a="http://schemas.openxmlformats.org/drawingml/2006/main">
+              <a:graphicData uri="http://schemas.openxmlformats.org/drawingml/2006/picture">
+                <pic:pic xmlns:pic="http://schemas.openxmlformats.org/drawingml/2006/picture">
+                  <pic:nvPicPr>
+                    <pic:cNvPr id="3" name="Imagen 3" descr="Interfaz de usuario gráfica, Aplicación&#10;&#10;Descripción generada automáticamente"/>
+                    <pic:cNvPicPr/>
+                  </pic:nvPicPr>
+                  <pic:blipFill>
+                    <a:blip r:embed="rId11"/>
+                    <a:stretch>
+                      <a:fillRect/>
+                    </a:stretch>
+                  </pic:blipFill>
+                  <pic:spPr>
+                    <a:xfrm>
+                      <a:off x="0" y="0"/>
+                      <a:ext cx="5612130" cy="3156585"/>
+                    </a:xfrm>
+                    <a:prstGeom prst="rect">
+                      <a:avLst/>
+                    </a:prstGeom>
+                  </pic:spPr>
+                </pic:pic>
+              </a:graphicData>
+            </a:graphic>
+          </wp:inline>
+        </w:drawing>
+      </w:r>
+    </w:p>
+    <w:p>
+      <w:pPr>
+        <w:rPr>
+          <w:lang w:val="es-ES"/>
+        </w:rPr>
+      </w:pPr>
+      <w:r>
+        <w:rPr>
+          <w:lang w:val="es-ES"/>
+        </w:rPr>
+        <w:t>Se ingresa el vehículo del usuario</w:t>
+      </w:r>
+    </w:p>
+    <w:p>
+      <w:pPr>
+        <w:rPr>
+          <w:lang w:val="es-ES"/>
+        </w:rPr>
+      </w:pPr>
+      <w:r>
+        <w:rPr>
+          <w:noProof/>
+        </w:rPr>
+        <w:drawing>
+          <wp:inline distT="0" distB="0" distL="0" distR="0" wp14:anchorId="188AAC67" wp14:editId="34744D8A">
+            <wp:extent cx="5612130" cy="3253105"/>
+            <wp:effectExtent l="0" t="0" r="7620" b="4445"/>
+            <wp:docPr id="9" name="Imagen 9" descr="Interfaz de usuario gráfica, Texto, Aplicación, Correo electrónico&#10;&#10;Descripción generada automáticamente"/>
+            <wp:cNvGraphicFramePr>
+              <a:graphicFrameLocks xmlns:a="http://schemas.openxmlformats.org/drawingml/2006/main" noChangeAspect="1"/>
+            </wp:cNvGraphicFramePr>
+            <a:graphic xmlns:a="http://schemas.openxmlformats.org/drawingml/2006/main">
+              <a:graphicData uri="http://schemas.openxmlformats.org/drawingml/2006/picture">
+                <pic:pic xmlns:pic="http://schemas.openxmlformats.org/drawingml/2006/picture">
+                  <pic:nvPicPr>
+                    <pic:cNvPr id="9" name="Imagen 9" descr="Interfaz de usuario gráfica, Texto, Aplicación, Correo electrónico&#10;&#10;Descripción generada automáticamente"/>
+                    <pic:cNvPicPr/>
+                  </pic:nvPicPr>
+                  <pic:blipFill>
+                    <a:blip r:embed="rId12"/>
+                    <a:stretch>
+                      <a:fillRect/>
+                    </a:stretch>
+                  </pic:blipFill>
+                  <pic:spPr>
+                    <a:xfrm>
+                      <a:off x="0" y="0"/>
+                      <a:ext cx="5612130" cy="3253105"/>
+                    </a:xfrm>
+                    <a:prstGeom prst="rect">
+                      <a:avLst/>
+                    </a:prstGeom>
+                  </pic:spPr>
+                </pic:pic>
+              </a:graphicData>
+            </a:graphic>
+          </wp:inline>
+        </w:drawing>
+      </w:r>
+    </w:p>
+    <w:p>
+      <w:pPr>
+        <w:rPr>
+          <w:lang w:val="es-ES"/>
+        </w:rPr>
+      </w:pPr>
+      <w:r>
+        <w:rPr>
+          <w:noProof/>
+        </w:rPr>
+        <w:lastRenderedPageBreak/>
+        <w:drawing>
+          <wp:inline distT="0" distB="0" distL="0" distR="0" wp14:anchorId="60D3B294" wp14:editId="5AB8F437">
+            <wp:extent cx="5612130" cy="3156585"/>
+            <wp:effectExtent l="0" t="0" r="7620" b="5715"/>
+            <wp:docPr id="10" name="Imagen 10" descr="Interfaz de usuario gráfica, Aplicación&#10;&#10;Descripción generada automáticamente"/>
+            <wp:cNvGraphicFramePr>
+              <a:graphicFrameLocks xmlns:a="http://schemas.openxmlformats.org/drawingml/2006/main" noChangeAspect="1"/>
+            </wp:cNvGraphicFramePr>
+            <a:graphic xmlns:a="http://schemas.openxmlformats.org/drawingml/2006/main">
+              <a:graphicData uri="http://schemas.openxmlformats.org/drawingml/2006/picture">
+                <pic:pic xmlns:pic="http://schemas.openxmlformats.org/drawingml/2006/picture">
+                  <pic:nvPicPr>
+                    <pic:cNvPr id="1" name="Imagen 1" descr="Interfaz de usuario gráfica, Aplicación&#10;&#10;Descripción generada automáticamente"/>
+                    <pic:cNvPicPr/>
+                  </pic:nvPicPr>
+                  <pic:blipFill>
+                    <a:blip r:embed="rId13"/>
+                    <a:stretch>
+                      <a:fillRect/>
+                    </a:stretch>
+                  </pic:blipFill>
+                  <pic:spPr>
+                    <a:xfrm>
+                      <a:off x="0" y="0"/>
+                      <a:ext cx="5612130" cy="3156585"/>
+                    </a:xfrm>
+                    <a:prstGeom prst="rect">
+                      <a:avLst/>
+                    </a:prstGeom>
+                  </pic:spPr>
+                </pic:pic>
+              </a:graphicData>
+            </a:graphic>
+          </wp:inline>
+        </w:drawing>
+      </w:r>
+    </w:p>
+    <w:p>
+      <w:pPr>
+        <w:rPr>
+          <w:lang w:val="es-ES"/>
+        </w:rPr>
+      </w:pPr>
+      <w:r>
+        <w:rPr>
+          <w:lang w:val="es-ES"/>
+        </w:rPr>
+        <w:t xml:space="preserve">Se ingreso exitosamente el usuario con el </w:t>
+      </w:r>
+      <w:proofErr w:type="spellStart"/>
+      <w:r>
+        <w:rPr>
+          <w:lang w:val="es-ES"/>
+        </w:rPr>
+        <w:t>vehiculo</w:t>
+      </w:r>
+      <w:proofErr w:type="spellEnd"/>
+    </w:p>
+    <w:p>
+      <w:pPr>
+        <w:rPr>
+          <w:lang w:val="es-ES"/>
+        </w:rPr>
+      </w:pPr>
+      <w:r>
+        <w:rPr>
+          <w:noProof/>
+        </w:rPr>
+        <w:drawing>
+          <wp:inline distT="0" distB="0" distL="0" distR="0" wp14:anchorId="7F64D1AE" wp14:editId="38A9E928">
+            <wp:extent cx="5612130" cy="446405"/>
+            <wp:effectExtent l="0" t="0" r="7620" b="0"/>
+            <wp:docPr id="8" name="Imagen 8"/>
+            <wp:cNvGraphicFramePr>
+              <a:graphicFrameLocks xmlns:a="http://schemas.openxmlformats.org/drawingml/2006/main" noChangeAspect="1"/>
+            </wp:cNvGraphicFramePr>
+            <a:graphic xmlns:a="http://schemas.openxmlformats.org/drawingml/2006/main">
+              <a:graphicData uri="http://schemas.openxmlformats.org/drawingml/2006/picture">
+                <pic:pic xmlns:pic="http://schemas.openxmlformats.org/drawingml/2006/picture">
+                  <pic:nvPicPr>
+                    <pic:cNvPr id="1" name=""/>
+                    <pic:cNvPicPr/>
+                  </pic:nvPicPr>
+                  <pic:blipFill>
+                    <a:blip r:embed="rId14"/>
+                    <a:stretch>
+                      <a:fillRect/>
+                    </a:stretch>
+                  </pic:blipFill>
+                  <pic:spPr>
+                    <a:xfrm>
+                      <a:off x="0" y="0"/>
+                      <a:ext cx="5612130" cy="446405"/>
+                    </a:xfrm>
+                    <a:prstGeom prst="rect">
+                      <a:avLst/>
+                    </a:prstGeom>
+                  </pic:spPr>
+                </pic:pic>
+              </a:graphicData>
+            </a:graphic>
+          </wp:inline>
+        </w:drawing>
+      </w:r>
+    </w:p>
+    <w:p>
+      <w:pPr>
+        <w:rPr>
+          <w:lang w:val="es-ES"/>
+        </w:rPr>
+      </w:pPr>
     </w:p>
     <w:sectPr>
       <w:pgSz w:w="12240" w:h="15840"/>

</xml_diff>

<commit_message>
se agrega la base de datos
</commit_message>
<xml_diff>
--- a/Documento de entrega.docx
+++ b/Documento de entrega.docx
@@ -711,6 +711,59 @@
           <w:lang w:val="es-ES"/>
         </w:rPr>
       </w:pPr>
+      <w:r>
+        <w:rPr>
+          <w:lang w:val="es-ES"/>
+        </w:rPr>
+        <w:t xml:space="preserve">Vista de base de datos </w:t>
+      </w:r>
+    </w:p>
+    <w:p>
+      <w:pPr>
+        <w:rPr>
+          <w:lang w:val="es-ES"/>
+        </w:rPr>
+      </w:pPr>
+      <w:r>
+        <w:rPr>
+          <w:noProof/>
+        </w:rPr>
+        <w:drawing>
+          <wp:inline distT="0" distB="0" distL="0" distR="0" wp14:anchorId="2CB5D822" wp14:editId="379332E4">
+            <wp:extent cx="5612130" cy="3156585"/>
+            <wp:effectExtent l="0" t="0" r="7620" b="5715"/>
+            <wp:docPr id="11" name="Imagen 11" descr="Interfaz de usuario gráfica, Aplicación&#10;&#10;Descripción generada automáticamente"/>
+            <wp:cNvGraphicFramePr>
+              <a:graphicFrameLocks xmlns:a="http://schemas.openxmlformats.org/drawingml/2006/main" noChangeAspect="1"/>
+            </wp:cNvGraphicFramePr>
+            <a:graphic xmlns:a="http://schemas.openxmlformats.org/drawingml/2006/main">
+              <a:graphicData uri="http://schemas.openxmlformats.org/drawingml/2006/picture">
+                <pic:pic xmlns:pic="http://schemas.openxmlformats.org/drawingml/2006/picture">
+                  <pic:nvPicPr>
+                    <pic:cNvPr id="11" name="Imagen 11" descr="Interfaz de usuario gráfica, Aplicación&#10;&#10;Descripción generada automáticamente"/>
+                    <pic:cNvPicPr/>
+                  </pic:nvPicPr>
+                  <pic:blipFill>
+                    <a:blip r:embed="rId15"/>
+                    <a:stretch>
+                      <a:fillRect/>
+                    </a:stretch>
+                  </pic:blipFill>
+                  <pic:spPr>
+                    <a:xfrm>
+                      <a:off x="0" y="0"/>
+                      <a:ext cx="5612130" cy="3156585"/>
+                    </a:xfrm>
+                    <a:prstGeom prst="rect">
+                      <a:avLst/>
+                    </a:prstGeom>
+                  </pic:spPr>
+                </pic:pic>
+              </a:graphicData>
+            </a:graphic>
+          </wp:inline>
+        </w:drawing>
+      </w:r>
     </w:p>
     <w:sectPr>
       <w:pgSz w:w="12240" w:h="15840"/>

</xml_diff>

<commit_message>
Se guarda nombre de los participantes
</commit_message>
<xml_diff>
--- a/Documento de entrega.docx
+++ b/Documento de entrega.docx
@@ -2,6 +2,132 @@
 <file path=word/document.xml><?xml version="1.0" encoding="utf-8"?>
 <w:document xmlns:wpc="http://schemas.microsoft.com/office/word/2010/wordprocessingCanvas" xmlns:cx="http://schemas.microsoft.com/office/drawing/2014/chartex" xmlns:cx1="http://schemas.microsoft.com/office/drawing/2015/9/8/chartex" xmlns:cx2="http://schemas.microsoft.com/office/drawing/2015/10/21/chartex" xmlns:cx3="http://schemas.microsoft.com/office/drawing/2016/5/9/chartex" xmlns:cx4="http://schemas.microsoft.com/office/drawing/2016/5/10/chartex" xmlns:cx5="http://schemas.microsoft.com/office/drawing/2016/5/11/chartex" xmlns:cx6="http://schemas.microsoft.com/office/drawing/2016/5/12/chartex" xmlns:cx7="http://schemas.microsoft.com/office/drawing/2016/5/13/chartex" xmlns:cx8="http://schemas.microsoft.com/office/drawing/2016/5/14/chartex" xmlns:mc="http://schemas.openxmlformats.org/markup-compatibility/2006" xmlns:aink="http://schemas.microsoft.com/office/drawing/2016/ink" xmlns:am3d="http://schemas.microsoft.com/office/drawing/2017/model3d" xmlns:o="urn:schemas-microsoft-com:office:office" xmlns:r="http://schemas.openxmlformats.org/officeDocument/2006/relationships" xmlns:m="http://schemas.openxmlformats.org/officeDocument/2006/math" xmlns:v="urn:schemas-microsoft-com:vml" xmlns:wp14="http://schemas.microsoft.com/office/word/2010/wordprocessingDrawing" xmlns:wp="http://schemas.openxmlformats.org/drawingml/2006/wordprocessingDrawing" xmlns:w10="urn:schemas-microsoft-com:office:word" xmlns:w="http://schemas.openxmlformats.org/wordprocessingml/2006/main" xmlns:w14="http://schemas.microsoft.com/office/word/2010/wordml" xmlns:w15="http://schemas.microsoft.com/office/word/2012/wordml" xmlns:w16cex="http://schemas.microsoft.com/office/word/2018/wordml/cex" xmlns:w16cid="http://schemas.microsoft.com/office/word/2016/wordml/cid" xmlns:w16="http://schemas.microsoft.com/office/word/2018/wordml" xmlns:w16sdtdh="http://schemas.microsoft.com/office/word/2020/wordml/sdtdatahash" xmlns:w16se="http://schemas.microsoft.com/office/word/2015/wordml/symex" xmlns:wpg="http://schemas.microsoft.com/office/word/2010/wordprocessingGroup" xmlns:wpi="http://schemas.microsoft.com/office/word/2010/wordprocessingInk" xmlns:wne="http://schemas.microsoft.com/office/word/2006/wordml" xmlns:wps="http://schemas.microsoft.com/office/word/2010/wordprocessingShape" mc:Ignorable="w14 w15 w16se w16cid w16 w16cex w16sdtdh wp14">
   <w:body>
+    <w:p>
+      <w:pPr>
+        <w:rPr>
+          <w:rFonts w:ascii="Lucida Console" w:hAnsi="Lucida Console" w:cs="Lucida Console"/>
+          <w:sz w:val="18"/>
+          <w:szCs w:val="18"/>
+        </w:rPr>
+      </w:pPr>
+      <w:r>
+        <w:rPr>
+          <w:lang w:val="es-ES"/>
+        </w:rPr>
+        <w:t xml:space="preserve">Nombres </w:t>
+      </w:r>
+      <w:r>
+        <w:rPr>
+          <w:lang w:val="es-ES"/>
+        </w:rPr>
+        <w:br/>
+      </w:r>
+      <w:r>
+        <w:rPr>
+          <w:rFonts w:ascii="Lucida Console" w:hAnsi="Lucida Console" w:cs="Lucida Console"/>
+          <w:sz w:val="18"/>
+          <w:szCs w:val="18"/>
+        </w:rPr>
+        <w:t xml:space="preserve">juan camilo </w:t>
+      </w:r>
+    </w:p>
+    <w:p>
+      <w:pPr>
+        <w:rPr>
+          <w:rFonts w:ascii="Lucida Console" w:hAnsi="Lucida Console" w:cs="Lucida Console"/>
+          <w:sz w:val="18"/>
+          <w:szCs w:val="18"/>
+        </w:rPr>
+      </w:pPr>
+      <w:r>
+        <w:rPr>
+          <w:rFonts w:ascii="Lucida Console" w:hAnsi="Lucida Console" w:cs="Lucida Console"/>
+          <w:sz w:val="18"/>
+          <w:szCs w:val="18"/>
+        </w:rPr>
+        <w:t xml:space="preserve">Daniela </w:t>
+      </w:r>
+      <w:r>
+        <w:rPr>
+          <w:rFonts w:ascii="Lucida Console" w:hAnsi="Lucida Console" w:cs="Lucida Console"/>
+          <w:sz w:val="18"/>
+          <w:szCs w:val="18"/>
+        </w:rPr>
+        <w:t>Guzmán</w:t>
+      </w:r>
+      <w:r>
+        <w:rPr>
+          <w:rFonts w:ascii="Lucida Console" w:hAnsi="Lucida Console" w:cs="Lucida Console"/>
+          <w:sz w:val="18"/>
+          <w:szCs w:val="18"/>
+        </w:rPr>
+        <w:t xml:space="preserve"> </w:t>
+      </w:r>
+    </w:p>
+    <w:p>
+      <w:pPr>
+        <w:rPr>
+          <w:rFonts w:ascii="Lucida Console" w:hAnsi="Lucida Console" w:cs="Lucida Console"/>
+          <w:sz w:val="18"/>
+          <w:szCs w:val="18"/>
+        </w:rPr>
+      </w:pPr>
+      <w:r>
+        <w:rPr>
+          <w:rFonts w:ascii="Lucida Console" w:hAnsi="Lucida Console" w:cs="Lucida Console"/>
+          <w:sz w:val="18"/>
+          <w:szCs w:val="18"/>
+        </w:rPr>
+        <w:t>Jeisson</w:t>
+      </w:r>
+      <w:r>
+        <w:rPr>
+          <w:rFonts w:ascii="Lucida Console" w:hAnsi="Lucida Console" w:cs="Lucida Console"/>
+          <w:sz w:val="18"/>
+          <w:szCs w:val="18"/>
+        </w:rPr>
+        <w:t xml:space="preserve"> </w:t>
+      </w:r>
+      <w:r>
+        <w:rPr>
+          <w:rFonts w:ascii="Lucida Console" w:hAnsi="Lucida Console" w:cs="Lucida Console"/>
+          <w:sz w:val="18"/>
+          <w:szCs w:val="18"/>
+        </w:rPr>
+        <w:t xml:space="preserve">Salgado </w:t>
+      </w:r>
+      <w:r>
+        <w:rPr>
+          <w:rFonts w:ascii="Lucida Console" w:hAnsi="Lucida Console" w:cs="Lucida Console"/>
+          <w:sz w:val="18"/>
+          <w:szCs w:val="18"/>
+        </w:rPr>
+        <w:t xml:space="preserve"> </w:t>
+      </w:r>
+    </w:p>
+    <w:p>
+      <w:pPr>
+        <w:rPr>
+          <w:lang w:val="es-ES"/>
+        </w:rPr>
+      </w:pPr>
+      <w:r>
+        <w:rPr>
+          <w:rFonts w:ascii="Lucida Console" w:hAnsi="Lucida Console" w:cs="Lucida Console"/>
+          <w:sz w:val="18"/>
+          <w:szCs w:val="18"/>
+        </w:rPr>
+        <w:t>Daniel Osorio</w:t>
+      </w:r>
+    </w:p>
+    <w:p>
+      <w:pPr>
+        <w:pStyle w:val="Ttulo"/>
+        <w:rPr>
+          <w:lang w:val="es-ES"/>
+        </w:rPr>
+      </w:pPr>
+    </w:p>
     <w:p>
       <w:pPr>
         <w:pStyle w:val="Ttulo"/>
@@ -98,6 +224,7 @@
         <w:rPr>
           <w:noProof/>
         </w:rPr>
+        <w:lastRenderedPageBreak/>
         <w:drawing>
           <wp:inline distT="0" distB="0" distL="0" distR="0" wp14:anchorId="5200391F" wp14:editId="50098A2C">
             <wp:extent cx="5612130" cy="2904490"/>
@@ -179,7 +306,6 @@
         <w:rPr>
           <w:noProof/>
         </w:rPr>
-        <w:lastRenderedPageBreak/>
         <w:drawing>
           <wp:inline distT="0" distB="0" distL="0" distR="0" wp14:anchorId="37663FB2" wp14:editId="002FCCA7">
             <wp:extent cx="5612130" cy="2073275"/>
@@ -221,6 +347,12 @@
           <w:lang w:val="es-ES"/>
         </w:rPr>
         <w:br/>
+      </w:r>
+      <w:r>
+        <w:rPr>
+          <w:lang w:val="es-ES"/>
+        </w:rPr>
+        <w:lastRenderedPageBreak/>
         <w:t xml:space="preserve">después de crear nuestro repositorio se valida los ajustes y </w:t>
       </w:r>
       <w:proofErr w:type="spellStart"/>
@@ -322,7 +454,6 @@
         <w:rPr>
           <w:lang w:val="es-ES"/>
         </w:rPr>
-        <w:lastRenderedPageBreak/>
         <w:t>commit</w:t>
       </w:r>
       <w:proofErr w:type="spellEnd"/>
@@ -399,6 +530,47 @@
           <w:lang w:val="es-ES"/>
         </w:rPr>
       </w:pPr>
+      <w:r>
+        <w:rPr>
+          <w:noProof/>
+        </w:rPr>
+        <w:lastRenderedPageBreak/>
+        <w:drawing>
+          <wp:inline distT="0" distB="0" distL="0" distR="0" wp14:anchorId="583DF7E5" wp14:editId="2C1DE589">
+            <wp:extent cx="5612130" cy="4580255"/>
+            <wp:effectExtent l="0" t="0" r="7620" b="0"/>
+            <wp:docPr id="12" name="Imagen 12" descr="Texto&#10;&#10;Descripción generada automáticamente"/>
+            <wp:cNvGraphicFramePr>
+              <a:graphicFrameLocks xmlns:a="http://schemas.openxmlformats.org/drawingml/2006/main" noChangeAspect="1"/>
+            </wp:cNvGraphicFramePr>
+            <a:graphic xmlns:a="http://schemas.openxmlformats.org/drawingml/2006/main">
+              <a:graphicData uri="http://schemas.openxmlformats.org/drawingml/2006/picture">
+                <pic:pic xmlns:pic="http://schemas.openxmlformats.org/drawingml/2006/picture">
+                  <pic:nvPicPr>
+                    <pic:cNvPr id="12" name="Imagen 12" descr="Texto&#10;&#10;Descripción generada automáticamente"/>
+                    <pic:cNvPicPr/>
+                  </pic:nvPicPr>
+                  <pic:blipFill>
+                    <a:blip r:embed="rId10"/>
+                    <a:stretch>
+                      <a:fillRect/>
+                    </a:stretch>
+                  </pic:blipFill>
+                  <pic:spPr>
+                    <a:xfrm>
+                      <a:off x="0" y="0"/>
+                      <a:ext cx="5612130" cy="4580255"/>
+                    </a:xfrm>
+                    <a:prstGeom prst="rect">
+                      <a:avLst/>
+                    </a:prstGeom>
+                  </pic:spPr>
+                </pic:pic>
+              </a:graphicData>
+            </a:graphic>
+          </wp:inline>
+        </w:drawing>
+      </w:r>
     </w:p>
     <w:p>
       <w:pPr>
@@ -446,7 +618,7 @@
                     <pic:cNvPicPr/>
                   </pic:nvPicPr>
                   <pic:blipFill rotWithShape="1">
-                    <a:blip r:embed="rId10"/>
+                    <a:blip r:embed="rId11"/>
                     <a:srcRect t="15449" r="882" b="6096"/>
                     <a:stretch/>
                   </pic:blipFill>
@@ -508,7 +680,7 @@
                     <pic:cNvPicPr/>
                   </pic:nvPicPr>
                   <pic:blipFill>
-                    <a:blip r:embed="rId11"/>
+                    <a:blip r:embed="rId12"/>
                     <a:stretch>
                       <a:fillRect/>
                     </a:stretch>
@@ -568,7 +740,7 @@
                     <pic:cNvPicPr/>
                   </pic:nvPicPr>
                   <pic:blipFill>
-                    <a:blip r:embed="rId12"/>
+                    <a:blip r:embed="rId13"/>
                     <a:stretch>
                       <a:fillRect/>
                     </a:stretch>
@@ -616,7 +788,7 @@
                     <pic:cNvPicPr/>
                   </pic:nvPicPr>
                   <pic:blipFill>
-                    <a:blip r:embed="rId13"/>
+                    <a:blip r:embed="rId14"/>
                     <a:stretch>
                       <a:fillRect/>
                     </a:stretch>
@@ -649,14 +821,12 @@
         </w:rPr>
         <w:t xml:space="preserve">Se ingreso exitosamente el usuario con el </w:t>
       </w:r>
-      <w:proofErr w:type="spellStart"/>
-      <w:r>
-        <w:rPr>
-          <w:lang w:val="es-ES"/>
-        </w:rPr>
-        <w:t>vehiculo</w:t>
-      </w:r>
-      <w:proofErr w:type="spellEnd"/>
+      <w:r>
+        <w:rPr>
+          <w:lang w:val="es-ES"/>
+        </w:rPr>
+        <w:t>vehículo</w:t>
+      </w:r>
     </w:p>
     <w:p>
       <w:pPr>
@@ -684,7 +854,7 @@
                     <pic:cNvPicPr/>
                   </pic:nvPicPr>
                   <pic:blipFill>
-                    <a:blip r:embed="rId14"/>
+                    <a:blip r:embed="rId15"/>
                     <a:stretch>
                       <a:fillRect/>
                     </a:stretch>
@@ -744,7 +914,7 @@
                     <pic:cNvPicPr/>
                   </pic:nvPicPr>
                   <pic:blipFill>
-                    <a:blip r:embed="rId15"/>
+                    <a:blip r:embed="rId16"/>
                     <a:stretch>
                       <a:fillRect/>
                     </a:stretch>
@@ -764,6 +934,34 @@
           </wp:inline>
         </w:drawing>
       </w:r>
+    </w:p>
+    <w:p>
+      <w:pPr>
+        <w:rPr>
+          <w:lang w:val="es-ES"/>
+        </w:rPr>
+      </w:pPr>
+    </w:p>
+    <w:p>
+      <w:pPr>
+        <w:rPr>
+          <w:lang w:val="es-ES"/>
+        </w:rPr>
+      </w:pPr>
+    </w:p>
+    <w:p>
+      <w:pPr>
+        <w:rPr>
+          <w:lang w:val="es-ES"/>
+        </w:rPr>
+      </w:pPr>
+    </w:p>
+    <w:p>
+      <w:pPr>
+        <w:rPr>
+          <w:lang w:val="es-ES"/>
+        </w:rPr>
+      </w:pPr>
     </w:p>
     <w:sectPr>
       <w:pgSz w:w="12240" w:h="15840"/>

</xml_diff>